<commit_message>
Anotaciones tests tema 7
</commit_message>
<xml_diff>
--- a/Tema 7/Tests/TESTS TEMA 7.docx
+++ b/Tema 7/Tests/TESTS TEMA 7.docx
@@ -4,48 +4,12 @@
   <w:body>
     <w:p>
       <w:r>
-        <w:t xml:space="preserve">Un Proceso de </w:t>
-      </w:r>
-      <w:r>
-        <w:t>Decisión</w:t>
-      </w:r>
-      <w:r>
-        <w:t xml:space="preserve"> de </w:t>
-      </w:r>
-      <w:r>
-        <w:t>Márkov</w:t>
-      </w:r>
-      <w:r>
-        <w:t xml:space="preserve"> (MDP) se define como una tupla ⟨S, A, P, R, γ⟩. ¿</w:t>
-      </w:r>
-      <w:r>
-        <w:t>Qué</w:t>
-      </w:r>
-      <w:r>
-        <w:t xml:space="preserve"> representa</w:t>
-      </w:r>
-      <w:r>
-        <w:t xml:space="preserve"> </w:t>
-      </w:r>
-      <w:r>
-        <w:t>P (</w:t>
-      </w:r>
-      <w:r>
-        <w:t>s ′|s</w:t>
-      </w:r>
-      <w:r>
-        <w:t>, a)?</w:t>
-      </w:r>
-    </w:p>
-    <w:p>
-      <w:r>
-        <w:t xml:space="preserve">A. La </w:t>
-      </w:r>
-      <w:r>
-        <w:t>política</w:t>
-      </w:r>
-      <w:r>
-        <w:t xml:space="preserve"> del agente</w:t>
+        <w:t>Un Proceso de Decisión de Márkov (MDP) se define como una tupla ⟨S, A, P, R, γ⟩. ¿Qué representa P (s ′|s, a)?</w:t>
+      </w:r>
+    </w:p>
+    <w:p>
+      <w:r>
+        <w:t>A. La política del agente</w:t>
       </w:r>
     </w:p>
     <w:p>
@@ -55,19 +19,7 @@
     </w:p>
     <w:p>
       <w:r>
-        <w:t xml:space="preserve">C. La probabilidad de </w:t>
-      </w:r>
-      <w:r>
-        <w:t>transición</w:t>
-      </w:r>
-      <w:r>
-        <w:t xml:space="preserve"> al estado s′ dado el estado s y la </w:t>
-      </w:r>
-      <w:r>
-        <w:t>acción</w:t>
-      </w:r>
-      <w:r>
-        <w:t xml:space="preserve"> a</w:t>
+        <w:t>C. La probabilidad de transición al estado s′ dado el estado s y la acción a</w:t>
       </w:r>
     </w:p>
     <w:p>
@@ -78,13 +30,7 @@
     <w:p/>
     <w:p>
       <w:r>
-        <w:t xml:space="preserve">La propiedad de </w:t>
-      </w:r>
-      <w:r>
-        <w:t>Márkov</w:t>
-      </w:r>
-      <w:r>
-        <w:t xml:space="preserve"> establece que:</w:t>
+        <w:t>La propiedad de Márkov establece que:</w:t>
       </w:r>
     </w:p>
     <w:p>
@@ -110,53 +56,17 @@
     <w:p/>
     <w:p>
       <w:r>
-        <w:t>¿</w:t>
-      </w:r>
-      <w:r>
-        <w:t>Cuál</w:t>
-      </w:r>
-      <w:r>
-        <w:t xml:space="preserve"> es la principal diferencia entre el problema de </w:t>
-      </w:r>
-      <w:r>
-        <w:t>predicción</w:t>
-      </w:r>
-      <w:r>
-        <w:t xml:space="preserve"> y el problema de control en RL?</w:t>
-      </w:r>
-    </w:p>
-    <w:p>
-      <w:r>
-        <w:t xml:space="preserve">A. </w:t>
-      </w:r>
-      <w:r>
-        <w:t>Predicción</w:t>
-      </w:r>
-      <w:r>
-        <w:t xml:space="preserve"> usa tablas y control usa redes neuronales</w:t>
-      </w:r>
-    </w:p>
-    <w:p>
-      <w:r>
-        <w:t xml:space="preserve">B. </w:t>
-      </w:r>
-      <w:r>
-        <w:t>Predicción</w:t>
-      </w:r>
-      <w:r>
-        <w:t xml:space="preserve"> estima V π para una </w:t>
-      </w:r>
-      <w:r>
-        <w:t>política</w:t>
-      </w:r>
-      <w:r>
-        <w:t xml:space="preserve"> fija; control busca la </w:t>
-      </w:r>
-      <w:r>
-        <w:t>política</w:t>
-      </w:r>
-      <w:r>
-        <w:t xml:space="preserve"> ´optima π</w:t>
+        <w:t>¿Cuál es la principal diferencia entre el problema de predicción y el problema de control en RL?</w:t>
+      </w:r>
+    </w:p>
+    <w:p>
+      <w:r>
+        <w:t>A. Predicción usa tablas y control usa redes neuronales</w:t>
+      </w:r>
+    </w:p>
+    <w:p>
+      <w:r>
+        <w:t>B. Predicción estima V π para una política fija; control busca la política ´optima π</w:t>
       </w:r>
       <w:r>
         <w:rPr>
@@ -167,36 +77,18 @@
     </w:p>
     <w:p>
       <w:r>
-        <w:t xml:space="preserve">C. </w:t>
-      </w:r>
-      <w:r>
-        <w:t>Predicción</w:t>
-      </w:r>
-      <w:r>
-        <w:t xml:space="preserve"> es on-policy y control es off-policy</w:t>
-      </w:r>
-    </w:p>
-    <w:p>
-      <w:r>
-        <w:t xml:space="preserve">D. No hay diferencia, son </w:t>
-      </w:r>
-      <w:r>
-        <w:t>términos</w:t>
-      </w:r>
-      <w:r>
-        <w:t xml:space="preserve"> equivalentes</w:t>
+        <w:t>C. Predicción es on-policy y control es off-policy</w:t>
+      </w:r>
+    </w:p>
+    <w:p>
+      <w:r>
+        <w:t>D. No hay diferencia, son términos equivalentes</w:t>
       </w:r>
     </w:p>
     <w:p/>
     <w:p>
       <w:r>
-        <w:t xml:space="preserve">La </w:t>
-      </w:r>
-      <w:r>
-        <w:t>ecuación</w:t>
-      </w:r>
-      <w:r>
-        <w:t xml:space="preserve"> de Bellman para V π (s) expresa:</w:t>
+        <w:t>La ecuación de Bellman para V π (s) expresa:</w:t>
       </w:r>
     </w:p>
     <w:p>
@@ -206,24 +98,12 @@
     </w:p>
     <w:p>
       <w:r>
-        <w:t xml:space="preserve">B. El valor como la recompensa inmediata </w:t>
-      </w:r>
-      <w:r>
-        <w:t>más</w:t>
-      </w:r>
-      <w:r>
-        <w:t xml:space="preserve"> el valor descontado del siguiente estado</w:t>
-      </w:r>
-    </w:p>
-    <w:p>
-      <w:r>
-        <w:t xml:space="preserve">C. El valor como el </w:t>
-      </w:r>
-      <w:r>
-        <w:t>máximo</w:t>
-      </w:r>
-      <w:r>
-        <w:t xml:space="preserve"> sobre todas las acciones posibles</w:t>
+        <w:t>B. El valor como la recompensa inmediata más el valor descontado del siguiente estado</w:t>
+      </w:r>
+    </w:p>
+    <w:p>
+      <w:r>
+        <w:t>C. El valor como el máximo sobre todas las acciones posibles</w:t>
       </w:r>
     </w:p>
     <w:p>
@@ -265,13 +145,7 @@
     <w:p/>
     <w:p>
       <w:r>
-        <w:t>¿</w:t>
-      </w:r>
-      <w:r>
-        <w:t>Qué</w:t>
-      </w:r>
-      <w:r>
-        <w:t xml:space="preserve"> significa que TD learning use bootstrapping?</w:t>
+        <w:t>¿Qué significa que TD learning use bootstrapping?</w:t>
       </w:r>
     </w:p>
     <w:p>
@@ -281,13 +155,7 @@
     </w:p>
     <w:p>
       <w:r>
-        <w:t xml:space="preserve">B. Que usa </w:t>
-      </w:r>
-      <w:r>
-        <w:t>múltiples</w:t>
-      </w:r>
-      <w:r>
-        <w:t xml:space="preserve"> agentes en paralelo</w:t>
+        <w:t>B. Que usa múltiples agentes en paralelo</w:t>
       </w:r>
     </w:p>
     <w:p>
@@ -303,13 +171,7 @@
     <w:p/>
     <w:p>
       <w:r>
-        <w:t xml:space="preserve">La </w:t>
-      </w:r>
-      <w:r>
-        <w:t>actualización</w:t>
-      </w:r>
-      <w:r>
-        <w:t xml:space="preserve"> de SARSA es:</w:t>
+        <w:t>La actualización de SARSA es:</w:t>
       </w:r>
     </w:p>
     <w:p>
@@ -334,42 +196,29 @@
     </w:p>
     <w:p/>
     <w:p>
-      <w:r>
-        <w:t>En el entorno Slippery GridWorld visto en clase, con learning rate 0.1 y factor de descuento 0.95, ¿</w:t>
-      </w:r>
-      <w:r>
-        <w:t xml:space="preserve">Cuál </w:t>
-      </w:r>
-      <w:r>
-        <w:t xml:space="preserve">es el valor de los </w:t>
-      </w:r>
-      <w:r>
-        <w:t>parámetros</w:t>
-      </w:r>
-      <w:r>
-        <w:t xml:space="preserve"> θ al finalizar t=2 si empleamos</w:t>
-      </w:r>
-      <w:r>
-        <w:t xml:space="preserve">              </w:t>
-      </w:r>
-      <w:r>
-        <w:t>V (x, y, θ) = θ0 + θ1x + θ2y</w:t>
-      </w:r>
-      <w:r>
-        <w:t xml:space="preserve"> </w:t>
-      </w:r>
-      <w:r>
-        <w:t xml:space="preserve">para aproximar la </w:t>
-      </w:r>
-      <w:r>
-        <w:t>función</w:t>
-      </w:r>
-      <w:r>
-        <w:t xml:space="preserve"> de valor?</w:t>
-      </w:r>
-    </w:p>
-    <w:p>
-      <w:r>
+      <w:pPr>
+        <w:rPr>
+          <w:highlight w:val="yellow"/>
+        </w:rPr>
+      </w:pPr>
+      <w:r>
+        <w:rPr>
+          <w:highlight w:val="yellow"/>
+        </w:rPr>
+        <w:t>En el entorno Slippery GridWorld visto en clase, con learning rate 0.1 y factor de descuento 0.95, ¿Cuál es el valor de los parámetros θ al finalizar t=2 si empleamos              V (x, y, θ) = θ0 + θ1x + θ2y para aproximar la función de valor?</w:t>
+      </w:r>
+    </w:p>
+    <w:p>
+      <w:pPr>
+        <w:rPr>
+          <w:highlight w:val="yellow"/>
+        </w:rPr>
+      </w:pPr>
+      <w:r>
+        <w:rPr>
+          <w:noProof/>
+          <w:highlight w:val="yellow"/>
+        </w:rPr>
         <w:drawing>
           <wp:inline distT="0" distB="0" distL="0" distR="0" wp14:anchorId="22733A5B" wp14:editId="7EF4ADFA">
             <wp:extent cx="5400040" cy="1005205"/>
@@ -407,21 +256,43 @@
         </w:drawing>
       </w:r>
       <w:r>
+        <w:rPr>
+          <w:highlight w:val="yellow"/>
+        </w:rPr>
         <w:t>A. θ = [−0.2793, −0.1871, 0.1000]</w:t>
       </w:r>
     </w:p>
     <w:p>
-      <w:r>
+      <w:pPr>
+        <w:rPr>
+          <w:highlight w:val="yellow"/>
+        </w:rPr>
+      </w:pPr>
+      <w:r>
+        <w:rPr>
+          <w:highlight w:val="yellow"/>
+        </w:rPr>
         <w:t>B. θ = [−0.1988, 0.0546, 0.5162]</w:t>
       </w:r>
     </w:p>
     <w:p>
-      <w:r>
+      <w:pPr>
+        <w:rPr>
+          <w:highlight w:val="yellow"/>
+        </w:rPr>
+      </w:pPr>
+      <w:r>
+        <w:rPr>
+          <w:highlight w:val="yellow"/>
+        </w:rPr>
         <w:t>C. θ = [−0.0905, 0.1000, 0.1000]</w:t>
       </w:r>
     </w:p>
     <w:p>
       <w:r>
+        <w:rPr>
+          <w:highlight w:val="yellow"/>
+        </w:rPr>
         <w:t>D. θ = [−0.1810, 0.0095, 0.1000]</w:t>
       </w:r>
     </w:p>
@@ -431,52 +302,22 @@
     <w:p>
       <w:r>
         <w:lastRenderedPageBreak/>
-        <w:t>¿</w:t>
-      </w:r>
-      <w:r>
-        <w:t>Cuál</w:t>
-      </w:r>
-      <w:r>
-        <w:t xml:space="preserve"> es la diferencia clave entre SARSA y Q-Learning?</w:t>
-      </w:r>
-    </w:p>
-    <w:p>
-      <w:r>
-        <w:t xml:space="preserve">A. SARSA usa tabla Q y Q-Learning usa </w:t>
-      </w:r>
-      <w:r>
-        <w:t>función</w:t>
-      </w:r>
-      <w:r>
-        <w:t xml:space="preserve"> V</w:t>
-      </w:r>
-    </w:p>
-    <w:p>
-      <w:r>
-        <w:t xml:space="preserve">B. SARSA es </w:t>
-      </w:r>
-      <w:r>
-        <w:t>más</w:t>
-      </w:r>
-      <w:r>
-        <w:t xml:space="preserve"> </w:t>
-      </w:r>
-      <w:r>
-        <w:t>rápido</w:t>
-      </w:r>
-      <w:r>
-        <w:t xml:space="preserve"> computacionalmente</w:t>
-      </w:r>
-    </w:p>
-    <w:p>
-      <w:r>
-        <w:t xml:space="preserve">C. SARSA usa Q(St+1, At+1) (on-policy) y Q-Learning usa </w:t>
-      </w:r>
-      <w:r>
-        <w:t>maxa</w:t>
-      </w:r>
-      <w:r>
-        <w:t xml:space="preserve"> Q(St+1, a) (off-policy)</w:t>
+        <w:t>¿Cuál es la diferencia clave entre SARSA y Q-Learning?</w:t>
+      </w:r>
+    </w:p>
+    <w:p>
+      <w:r>
+        <w:t>A. SARSA usa tabla Q y Q-Learning usa función V</w:t>
+      </w:r>
+    </w:p>
+    <w:p>
+      <w:r>
+        <w:t>B. SARSA es más rápido computacionalmente</w:t>
+      </w:r>
+    </w:p>
+    <w:p>
+      <w:r>
+        <w:t>C. SARSA usa Q(St+1, At+1) (on-policy) y Q-Learning usa maxa Q(St+1, a) (off-policy)</w:t>
       </w:r>
     </w:p>
     <w:p>
@@ -492,13 +333,7 @@
     </w:p>
     <w:p>
       <w:r>
-        <w:t xml:space="preserve">A. No usa </w:t>
-      </w:r>
-      <w:r>
-        <w:t>política</w:t>
-      </w:r>
-      <w:r>
-        <w:t xml:space="preserve"> alguna</w:t>
+        <w:t>A. No usa política alguna</w:t>
       </w:r>
     </w:p>
     <w:p>
@@ -508,13 +343,7 @@
     </w:p>
     <w:p>
       <w:r>
-        <w:t xml:space="preserve">C. Aprende sobre una </w:t>
-      </w:r>
-      <w:r>
-        <w:t>política</w:t>
-      </w:r>
-      <w:r>
-        <w:t xml:space="preserve"> diferente a la que usa para actuar</w:t>
+        <w:t>C. Aprende sobre una política diferente a la que usa para actuar</w:t>
       </w:r>
     </w:p>
     <w:p>
@@ -525,25 +354,7 @@
     <w:p/>
     <w:p>
       <w:r>
-        <w:t xml:space="preserve">En una </w:t>
-      </w:r>
-      <w:r>
-        <w:t>política</w:t>
-      </w:r>
-      <w:r>
-        <w:t xml:space="preserve"> ε-greedy con ε = 0.1 y 4 acciones, ¿</w:t>
-      </w:r>
-      <w:r>
-        <w:t>cuál</w:t>
-      </w:r>
-      <w:r>
-        <w:t xml:space="preserve"> es la probabilidad de elegir la </w:t>
-      </w:r>
-      <w:r>
-        <w:t>acción</w:t>
-      </w:r>
-      <w:r>
-        <w:t xml:space="preserve"> greedy?</w:t>
+        <w:t>En una política ε-greedy con ε = 0.1 y 4 acciones, ¿cuál es la probabilidad de elegir la acción greedy?</w:t>
       </w:r>
     </w:p>
     <w:p>
@@ -569,13 +380,7 @@
     <w:p/>
     <w:p>
       <w:r>
-        <w:t xml:space="preserve">La </w:t>
-      </w:r>
-      <w:r>
-        <w:t>condición</w:t>
-      </w:r>
-      <w:r>
-        <w:t xml:space="preserve"> GLIE requiere que:</w:t>
+        <w:t>La condición GLIE requiere que:</w:t>
       </w:r>
     </w:p>
     <w:p>
@@ -616,21 +421,12 @@
     </w:p>
     <w:p>
       <w:r>
-        <w:t xml:space="preserve">C. Reducir el </w:t>
-      </w:r>
-      <w:r>
-        <w:t>tamaño</w:t>
-      </w:r>
-      <w:r>
-        <w:t xml:space="preserve"> de la red neuronal</w:t>
-      </w:r>
-    </w:p>
-    <w:p>
-      <w:r>
-        <w:t xml:space="preserve">D. Eliminar la necesidad de </w:t>
-      </w:r>
-      <w:r>
-        <w:t>exploración</w:t>
+        <w:t>C. Reducir el tamaño de la red neuronal</w:t>
+      </w:r>
+    </w:p>
+    <w:p>
+      <w:r>
+        <w:t>D. Eliminar la necesidad de exploración</w:t>
       </w:r>
     </w:p>
     <w:p/>
@@ -652,65 +448,23 @@
     </w:p>
     <w:p>
       <w:r>
-        <w:t xml:space="preserve">C. Es una copia de la red principal que se actualiza </w:t>
-      </w:r>
-      <w:r>
-        <w:t>periódicamente</w:t>
-      </w:r>
-      <w:r>
-        <w:t xml:space="preserve"> para estabilizar el entrenamiento</w:t>
-      </w:r>
-    </w:p>
-    <w:p>
-      <w:r>
-        <w:t xml:space="preserve">D. Solo se usa durante la </w:t>
-      </w:r>
-      <w:r>
-        <w:t>evaluación</w:t>
-      </w:r>
-      <w:r>
-        <w:t>, no durante el entrenamiento</w:t>
+        <w:t>C. Es una copia de la red principal que se actualiza periódicamente para estabilizar el entrenamiento</w:t>
+      </w:r>
+    </w:p>
+    <w:p>
+      <w:r>
+        <w:t>D. Solo se usa durante la evaluación, no durante el entrenamiento</w:t>
       </w:r>
     </w:p>
     <w:p/>
     <w:p>
       <w:r>
-        <w:t>¿</w:t>
-      </w:r>
-      <w:r>
-        <w:t>Cuál</w:t>
-      </w:r>
-      <w:r>
-        <w:t xml:space="preserve"> es la principal </w:t>
-      </w:r>
-      <w:r>
-        <w:t>limitación</w:t>
-      </w:r>
-      <w:r>
-        <w:t xml:space="preserve"> de los </w:t>
-      </w:r>
-      <w:r>
-        <w:t>métodos</w:t>
-      </w:r>
-      <w:r>
-        <w:t xml:space="preserve"> tabulares de RL?</w:t>
-      </w:r>
-    </w:p>
-    <w:p>
-      <w:r>
-        <w:t xml:space="preserve">A. No pueden aprender </w:t>
-      </w:r>
-      <w:r>
-        <w:t>políticas</w:t>
-      </w:r>
-      <w:r>
-        <w:t xml:space="preserve"> </w:t>
-      </w:r>
-      <w:r>
-        <w:t>ó</w:t>
-      </w:r>
-      <w:r>
-        <w:t>ptimas</w:t>
+        <w:t>¿Cuál es la principal limitación de los métodos tabulares de RL?</w:t>
+      </w:r>
+    </w:p>
+    <w:p>
+      <w:r>
+        <w:t>A. No pueden aprender políticas óptimas</w:t>
       </w:r>
     </w:p>
     <w:p>
@@ -725,43 +479,13 @@
     </w:p>
     <w:p>
       <w:r>
-        <w:t xml:space="preserve">D. Pueden no converger a la </w:t>
-      </w:r>
-      <w:r>
-        <w:t>solución</w:t>
-      </w:r>
-      <w:r>
-        <w:t xml:space="preserve"> </w:t>
-      </w:r>
-      <w:r>
-        <w:t>ó</w:t>
-      </w:r>
-      <w:r>
-        <w:t>ptima</w:t>
+        <w:t>D. Pueden no converger a la solución óptima</w:t>
       </w:r>
     </w:p>
     <w:p/>
     <w:p>
       <w:r>
-        <w:t>En el contexto de RL, ¿</w:t>
-      </w:r>
-      <w:r>
-        <w:t>qué</w:t>
-      </w:r>
-      <w:r>
-        <w:t xml:space="preserve"> es el dilema exploraci</w:t>
-      </w:r>
-      <w:r>
-        <w:t>ó</w:t>
-      </w:r>
-      <w:r>
-        <w:t>n-explotaci</w:t>
-      </w:r>
-      <w:r>
-        <w:t>ó</w:t>
-      </w:r>
-      <w:r>
-        <w:t>n?</w:t>
+        <w:t>En el contexto de RL, ¿qué es el dilema exploración-explotación?</w:t>
       </w:r>
     </w:p>
     <w:p>
@@ -771,53 +495,17 @@
     </w:p>
     <w:p>
       <w:r>
-        <w:t>B. El balance entre usar conocimiento actual (</w:t>
-      </w:r>
-      <w:r>
-        <w:t>explotación</w:t>
-      </w:r>
-      <w:r>
-        <w:t>) y probar nuevas acciones (</w:t>
-      </w:r>
-      <w:r>
-        <w:t>exploración</w:t>
-      </w:r>
-      <w:r>
-        <w:t>)</w:t>
-      </w:r>
-    </w:p>
-    <w:p>
-      <w:r>
-        <w:t xml:space="preserve">C. La </w:t>
-      </w:r>
-      <w:r>
-        <w:t>elección</w:t>
-      </w:r>
-      <w:r>
-        <w:t xml:space="preserve"> entre </w:t>
-      </w:r>
-      <w:r>
-        <w:t>métodos</w:t>
-      </w:r>
-      <w:r>
-        <w:t xml:space="preserve"> tabulares y </w:t>
-      </w:r>
-      <w:r>
-        <w:t>aproximación</w:t>
-      </w:r>
-      <w:r>
-        <w:t xml:space="preserve"> de funciones</w:t>
-      </w:r>
-    </w:p>
-    <w:p>
-      <w:r>
-        <w:t xml:space="preserve">D. El compromiso entre velocidad y </w:t>
-      </w:r>
-      <w:r>
-        <w:t>precisión</w:t>
-      </w:r>
-      <w:r>
-        <w:t xml:space="preserve"> del algoritmo</w:t>
+        <w:t>B. El balance entre usar conocimiento actual (explotación) y probar nuevas acciones (exploración)</w:t>
+      </w:r>
+    </w:p>
+    <w:p>
+      <w:r>
+        <w:t>C. La elección entre métodos tabulares y aproximación de funciones</w:t>
+      </w:r>
+    </w:p>
+    <w:p>
+      <w:r>
+        <w:t>D. El compromiso entre velocidad y precisión del algoritmo</w:t>
       </w:r>
     </w:p>
     <w:p/>
@@ -854,6 +542,9 @@
     </w:p>
     <w:p>
       <w:r>
+        <w:rPr>
+          <w:noProof/>
+        </w:rPr>
         <w:drawing>
           <wp:inline distT="0" distB="0" distL="0" distR="0" wp14:anchorId="783F1F38" wp14:editId="44C105B4">
             <wp:extent cx="2219635" cy="1124107"/>
@@ -909,25 +600,7 @@
     </w:p>
     <w:p>
       <w:r>
-        <w:t>C. El agente tom</w:t>
-      </w:r>
-      <w:r>
-        <w:t>ó</w:t>
-      </w:r>
-      <w:r>
-        <w:t xml:space="preserve"> la </w:t>
-      </w:r>
-      <w:r>
-        <w:t>acción</w:t>
-      </w:r>
-      <w:r>
-        <w:t xml:space="preserve"> </w:t>
-      </w:r>
-      <w:r>
-        <w:t>ó</w:t>
-      </w:r>
-      <w:r>
-        <w:t>ptima</w:t>
+        <w:t>C. El agente tomó la acción óptima</w:t>
       </w:r>
     </w:p>
     <w:p>
@@ -938,24 +611,12 @@
     <w:p/>
     <w:p>
       <w:r>
-        <w:t>¿</w:t>
-      </w:r>
-      <w:r>
-        <w:t>Cuál</w:t>
-      </w:r>
-      <w:r>
-        <w:t xml:space="preserve"> de las siguientes afirmaciones sobre DQN es FALSA?</w:t>
-      </w:r>
-    </w:p>
-    <w:p>
-      <w:r>
-        <w:t xml:space="preserve">A. Usa redes neuronales para aproximar la </w:t>
-      </w:r>
-      <w:r>
-        <w:t>función</w:t>
-      </w:r>
-      <w:r>
-        <w:t xml:space="preserve"> Q</w:t>
+        <w:t>¿Cuál de las siguientes afirmaciones sobre DQN es FALSA?</w:t>
+      </w:r>
+    </w:p>
+    <w:p>
+      <w:r>
+        <w:t>A. Usa redes neuronales para aproximar la función Q</w:t>
       </w:r>
     </w:p>
     <w:p>
@@ -969,6 +630,11 @@
       </w:r>
     </w:p>
     <w:p>
+      <w:pPr>
+        <w:rPr>
+          <w:u w:val="single"/>
+        </w:rPr>
+      </w:pPr>
       <w:r>
         <w:t>D. Funciona directamente con espacios de acciones continuos</w:t>
       </w:r>
@@ -1586,6 +1252,7 @@
   <w:style w:type="character" w:default="1" w:styleId="Fuentedeprrafopredeter">
     <w:name w:val="Default Paragraph Font"/>
     <w:uiPriority w:val="1"/>
+    <w:semiHidden/>
     <w:unhideWhenUsed/>
   </w:style>
   <w:style w:type="table" w:default="1" w:styleId="Tablanormal">

</xml_diff>